<commit_message>
Agreagando documento de evidecia del Taller 1 GitHub (actualizacion del documento)
</commit_message>
<xml_diff>
--- a/Taller 1 GitHub.docx
+++ b/Taller 1 GitHub.docx
@@ -820,6 +820,106 @@
                     <a:xfrm>
                       <a:off x="0" y="0"/>
                       <a:ext cx="5612130" cy="2356485"/>
+                    </a:xfrm>
+                    <a:prstGeom prst="rect">
+                      <a:avLst/>
+                    </a:prstGeom>
+                  </pic:spPr>
+                </pic:pic>
+              </a:graphicData>
+            </a:graphic>
+          </wp:inline>
+        </w:drawing>
+      </w:r>
+    </w:p>
+    <w:p/>
+    <w:p>
+      <w:pPr>
+        <w:jc w:val="center"/>
+      </w:pPr>
+    </w:p>
+    <w:p>
+      <w:pPr>
+        <w:jc w:val="center"/>
+      </w:pPr>
+    </w:p>
+    <w:p>
+      <w:pPr>
+        <w:jc w:val="center"/>
+      </w:pPr>
+    </w:p>
+    <w:p>
+      <w:r>
+        <w:lastRenderedPageBreak/>
+        <w:t>Subiendo la evidencia del taller a GitHub usando la consola</w:t>
+      </w:r>
+    </w:p>
+    <w:p>
+      <w:r>
+        <w:drawing>
+          <wp:inline distT="0" distB="0" distL="0" distR="0" wp14:anchorId="3D335E5B" wp14:editId="31DC0B39">
+            <wp:extent cx="4572000" cy="3599454"/>
+            <wp:effectExtent l="0" t="0" r="0" b="1270"/>
+            <wp:docPr id="883485300" name="Imagen 1"/>
+            <wp:cNvGraphicFramePr>
+              <a:graphicFrameLocks xmlns:a="http://schemas.openxmlformats.org/drawingml/2006/main" noChangeAspect="1"/>
+            </wp:cNvGraphicFramePr>
+            <a:graphic xmlns:a="http://schemas.openxmlformats.org/drawingml/2006/main">
+              <a:graphicData uri="http://schemas.openxmlformats.org/drawingml/2006/picture">
+                <pic:pic xmlns:pic="http://schemas.openxmlformats.org/drawingml/2006/picture">
+                  <pic:nvPicPr>
+                    <pic:cNvPr id="883485300" name=""/>
+                    <pic:cNvPicPr/>
+                  </pic:nvPicPr>
+                  <pic:blipFill>
+                    <a:blip r:embed="rId16"/>
+                    <a:stretch>
+                      <a:fillRect/>
+                    </a:stretch>
+                  </pic:blipFill>
+                  <pic:spPr>
+                    <a:xfrm>
+                      <a:off x="0" y="0"/>
+                      <a:ext cx="4573004" cy="3600244"/>
+                    </a:xfrm>
+                    <a:prstGeom prst="rect">
+                      <a:avLst/>
+                    </a:prstGeom>
+                  </pic:spPr>
+                </pic:pic>
+              </a:graphicData>
+            </a:graphic>
+          </wp:inline>
+        </w:drawing>
+      </w:r>
+    </w:p>
+    <w:p>
+      <w:r>
+        <w:drawing>
+          <wp:inline distT="0" distB="0" distL="0" distR="0" wp14:anchorId="53D55B92" wp14:editId="1862D88D">
+            <wp:extent cx="4604657" cy="4177030"/>
+            <wp:effectExtent l="0" t="0" r="5715" b="0"/>
+            <wp:docPr id="2041217705" name="Imagen 1" descr="Captura de pantalla de un celular&#10;&#10;El contenido generado por IA puede ser incorrecto."/>
+            <wp:cNvGraphicFramePr>
+              <a:graphicFrameLocks xmlns:a="http://schemas.openxmlformats.org/drawingml/2006/main" noChangeAspect="1"/>
+            </wp:cNvGraphicFramePr>
+            <a:graphic xmlns:a="http://schemas.openxmlformats.org/drawingml/2006/main">
+              <a:graphicData uri="http://schemas.openxmlformats.org/drawingml/2006/picture">
+                <pic:pic xmlns:pic="http://schemas.openxmlformats.org/drawingml/2006/picture">
+                  <pic:nvPicPr>
+                    <pic:cNvPr id="2041217705" name="Imagen 1" descr="Captura de pantalla de un celular&#10;&#10;El contenido generado por IA puede ser incorrecto."/>
+                    <pic:cNvPicPr/>
+                  </pic:nvPicPr>
+                  <pic:blipFill>
+                    <a:blip r:embed="rId17"/>
+                    <a:stretch>
+                      <a:fillRect/>
+                    </a:stretch>
+                  </pic:blipFill>
+                  <pic:spPr>
+                    <a:xfrm>
+                      <a:off x="0" y="0"/>
+                      <a:ext cx="4630214" cy="4200213"/>
                     </a:xfrm>
                     <a:prstGeom prst="rect">
                       <a:avLst/>

</xml_diff>